<commit_message>
delete un wanted comment
</commit_message>
<xml_diff>
--- a/Script SQL.docx
+++ b/Script SQL.docx
@@ -370,33 +370,15 @@
           <w:szCs w:val="28"/>
         </w:rPr>
         <w:tab/>
-        <w:t xml:space="preserve"> CONSTRAINT SONGSCATEGORY_</w:t>
-      </w:r>
-      <w:proofErr w:type="gramStart"/>
-      <w:r>
-        <w:rPr>
-          <w:rFonts w:asciiTheme="majorBidi" w:hAnsiTheme="majorBidi" w:cstheme="majorBidi"/>
-          <w:sz w:val="28"/>
-          <w:szCs w:val="28"/>
-        </w:rPr>
-        <w:t xml:space="preserve">PK </w:t>
-      </w:r>
-      <w:r>
-        <w:rPr>
-          <w:rFonts w:asciiTheme="majorBidi" w:hAnsiTheme="majorBidi" w:cstheme="majorBidi"/>
-          <w:sz w:val="28"/>
-          <w:szCs w:val="28"/>
-        </w:rPr>
-        <w:t xml:space="preserve"> PRIMARY</w:t>
-      </w:r>
-      <w:proofErr w:type="gramEnd"/>
-      <w:r>
-        <w:rPr>
-          <w:rFonts w:asciiTheme="majorBidi" w:hAnsiTheme="majorBidi" w:cstheme="majorBidi"/>
-          <w:sz w:val="28"/>
-          <w:szCs w:val="28"/>
-        </w:rPr>
-        <w:t xml:space="preserve"> KEY </w:t>
+        <w:t xml:space="preserve"> CONSTRAINT SONGSCATEGORY_PK </w:t>
+      </w:r>
+      <w:r>
+        <w:rPr>
+          <w:rFonts w:asciiTheme="majorBidi" w:hAnsiTheme="majorBidi" w:cstheme="majorBidi"/>
+          <w:sz w:val="28"/>
+          <w:szCs w:val="28"/>
+        </w:rPr>
+        <w:t xml:space="preserve"> PRIMARY KEY </w:t>
       </w:r>
       <w:r>
         <w:rPr>
@@ -512,18 +494,8 @@
           <w:sz w:val="28"/>
           <w:szCs w:val="28"/>
         </w:rPr>
-        <w:t xml:space="preserve">CREATE </w:t>
-      </w:r>
-      <w:proofErr w:type="gramStart"/>
-      <w:r>
-        <w:rPr>
-          <w:rFonts w:asciiTheme="majorBidi" w:hAnsiTheme="majorBidi" w:cstheme="majorBidi"/>
-          <w:sz w:val="28"/>
-          <w:szCs w:val="28"/>
-        </w:rPr>
-        <w:t>TABLE  SONGS</w:t>
-      </w:r>
-      <w:proofErr w:type="gramEnd"/>
+        <w:t>CREATE TABLE  SONGS</w:t>
+      </w:r>
       <w:r>
         <w:rPr>
           <w:rFonts w:asciiTheme="majorBidi" w:hAnsiTheme="majorBidi" w:cstheme="majorBidi"/>
@@ -1185,25 +1157,7 @@
           <w:szCs w:val="28"/>
         </w:rPr>
         <w:tab/>
-        <w:t xml:space="preserve"> CONSTRAINT SUBSCRIPTIONNAME FOREIGN KEY (SUBSCRIPTIONNAME) </w:t>
-      </w:r>
-      <w:proofErr w:type="gramStart"/>
-      <w:r>
-        <w:rPr>
-          <w:rFonts w:asciiTheme="majorBidi" w:hAnsiTheme="majorBidi" w:cstheme="majorBidi"/>
-          <w:sz w:val="28"/>
-          <w:szCs w:val="28"/>
-        </w:rPr>
-        <w:t>REFERENCES  SUBSCRIPTIONPLAN</w:t>
-      </w:r>
-      <w:proofErr w:type="gramEnd"/>
-      <w:r>
-        <w:rPr>
-          <w:rFonts w:asciiTheme="majorBidi" w:hAnsiTheme="majorBidi" w:cstheme="majorBidi"/>
-          <w:sz w:val="28"/>
-          <w:szCs w:val="28"/>
-        </w:rPr>
-        <w:t xml:space="preserve"> (SUBNAME)</w:t>
+        <w:t xml:space="preserve"> CONSTRAINT SUBSCRIPTIONNAME FOREIGN KEY (SUBSCRIPTIONNAME) REFERENCES  SUBSCRIPTIONPLAN (SUBNAME)</w:t>
       </w:r>
     </w:p>
     <w:p>
@@ -2283,43 +2237,7 @@
           <w:sz w:val="28"/>
           <w:szCs w:val="28"/>
         </w:rPr>
-        <w:t xml:space="preserve"> (ID, NAME) VALUES ('2', '</w:t>
-      </w:r>
-      <w:proofErr w:type="spellStart"/>
-      <w:r>
-        <w:rPr>
-          <w:rFonts w:asciiTheme="majorBidi" w:hAnsiTheme="majorBidi" w:cstheme="majorBidi"/>
-          <w:sz w:val="28"/>
-          <w:szCs w:val="28"/>
-        </w:rPr>
-        <w:t>Samy</w:t>
-      </w:r>
-      <w:proofErr w:type="spellEnd"/>
-      <w:r>
-        <w:rPr>
-          <w:rFonts w:asciiTheme="majorBidi" w:hAnsiTheme="majorBidi" w:cstheme="majorBidi"/>
-          <w:sz w:val="28"/>
-          <w:szCs w:val="28"/>
-        </w:rPr>
-        <w:t xml:space="preserve"> </w:t>
-      </w:r>
-      <w:proofErr w:type="spellStart"/>
-      <w:r>
-        <w:rPr>
-          <w:rFonts w:asciiTheme="majorBidi" w:hAnsiTheme="majorBidi" w:cstheme="majorBidi"/>
-          <w:sz w:val="28"/>
-          <w:szCs w:val="28"/>
-        </w:rPr>
-        <w:t>youssef</w:t>
-      </w:r>
-      <w:proofErr w:type="spellEnd"/>
-      <w:r>
-        <w:rPr>
-          <w:rFonts w:asciiTheme="majorBidi" w:hAnsiTheme="majorBidi" w:cstheme="majorBidi"/>
-          <w:sz w:val="28"/>
-          <w:szCs w:val="28"/>
-        </w:rPr>
-        <w:t>')</w:t>
+        <w:t xml:space="preserve"> (ID, NAME) VALUES ('2', 'Samy youssef')</w:t>
       </w:r>
     </w:p>
     <w:p>
@@ -2352,43 +2270,7 @@
           <w:sz w:val="28"/>
           <w:szCs w:val="28"/>
         </w:rPr>
-        <w:t xml:space="preserve"> (ID, NAME) VALUES ('3', '</w:t>
-      </w:r>
-      <w:proofErr w:type="spellStart"/>
-      <w:r>
-        <w:rPr>
-          <w:rFonts w:asciiTheme="majorBidi" w:hAnsiTheme="majorBidi" w:cstheme="majorBidi"/>
-          <w:sz w:val="28"/>
-          <w:szCs w:val="28"/>
-        </w:rPr>
-        <w:t>Dema</w:t>
-      </w:r>
-      <w:proofErr w:type="spellEnd"/>
-      <w:r>
-        <w:rPr>
-          <w:rFonts w:asciiTheme="majorBidi" w:hAnsiTheme="majorBidi" w:cstheme="majorBidi"/>
-          <w:sz w:val="28"/>
-          <w:szCs w:val="28"/>
-        </w:rPr>
-        <w:t xml:space="preserve"> </w:t>
-      </w:r>
-      <w:proofErr w:type="spellStart"/>
-      <w:r>
-        <w:rPr>
-          <w:rFonts w:asciiTheme="majorBidi" w:hAnsiTheme="majorBidi" w:cstheme="majorBidi"/>
-          <w:sz w:val="28"/>
-          <w:szCs w:val="28"/>
-        </w:rPr>
-        <w:t>bashar</w:t>
-      </w:r>
-      <w:proofErr w:type="spellEnd"/>
-      <w:r>
-        <w:rPr>
-          <w:rFonts w:asciiTheme="majorBidi" w:hAnsiTheme="majorBidi" w:cstheme="majorBidi"/>
-          <w:sz w:val="28"/>
-          <w:szCs w:val="28"/>
-        </w:rPr>
-        <w:t xml:space="preserve">') </w:t>
+        <w:t xml:space="preserve"> (ID, NAME) VALUES ('3', 'Dema bashar') </w:t>
       </w:r>
     </w:p>
     <w:p>
@@ -2421,25 +2303,7 @@
           <w:sz w:val="28"/>
           <w:szCs w:val="28"/>
         </w:rPr>
-        <w:t xml:space="preserve"> (ID, NAME) VALUES ('4', 'El </w:t>
-      </w:r>
-      <w:proofErr w:type="spellStart"/>
-      <w:r>
-        <w:rPr>
-          <w:rFonts w:asciiTheme="majorBidi" w:hAnsiTheme="majorBidi" w:cstheme="majorBidi"/>
-          <w:sz w:val="28"/>
-          <w:szCs w:val="28"/>
-        </w:rPr>
-        <w:t>Menshawy</w:t>
-      </w:r>
-      <w:proofErr w:type="spellEnd"/>
-      <w:r>
-        <w:rPr>
-          <w:rFonts w:asciiTheme="majorBidi" w:hAnsiTheme="majorBidi" w:cstheme="majorBidi"/>
-          <w:sz w:val="28"/>
-          <w:szCs w:val="28"/>
-        </w:rPr>
-        <w:t>')</w:t>
+        <w:t xml:space="preserve"> (ID, NAME) VALUES ('4', 'El Menshawy')</w:t>
       </w:r>
     </w:p>
     <w:p>
@@ -2472,25 +2336,7 @@
           <w:sz w:val="28"/>
           <w:szCs w:val="28"/>
         </w:rPr>
-        <w:t xml:space="preserve"> (ID, NAME) VALUES ('5', 'El </w:t>
-      </w:r>
-      <w:proofErr w:type="spellStart"/>
-      <w:r>
-        <w:rPr>
-          <w:rFonts w:asciiTheme="majorBidi" w:hAnsiTheme="majorBidi" w:cstheme="majorBidi"/>
-          <w:sz w:val="28"/>
-          <w:szCs w:val="28"/>
-        </w:rPr>
-        <w:t>hosary</w:t>
-      </w:r>
-      <w:proofErr w:type="spellEnd"/>
-      <w:r>
-        <w:rPr>
-          <w:rFonts w:asciiTheme="majorBidi" w:hAnsiTheme="majorBidi" w:cstheme="majorBidi"/>
-          <w:sz w:val="28"/>
-          <w:szCs w:val="28"/>
-        </w:rPr>
-        <w:t>')</w:t>
+        <w:t xml:space="preserve"> (ID, NAME) VALUES ('5', 'El hosary')</w:t>
       </w:r>
     </w:p>
     <w:p>
@@ -2523,25 +2369,7 @@
           <w:sz w:val="28"/>
           <w:szCs w:val="28"/>
         </w:rPr>
-        <w:t xml:space="preserve"> (ID, NAME) VALUES ('6', 'Ahmed abo </w:t>
-      </w:r>
-      <w:proofErr w:type="spellStart"/>
-      <w:r>
-        <w:rPr>
-          <w:rFonts w:asciiTheme="majorBidi" w:hAnsiTheme="majorBidi" w:cstheme="majorBidi"/>
-          <w:sz w:val="28"/>
-          <w:szCs w:val="28"/>
-        </w:rPr>
-        <w:t>zied</w:t>
-      </w:r>
-      <w:proofErr w:type="spellEnd"/>
-      <w:r>
-        <w:rPr>
-          <w:rFonts w:asciiTheme="majorBidi" w:hAnsiTheme="majorBidi" w:cstheme="majorBidi"/>
-          <w:sz w:val="28"/>
-          <w:szCs w:val="28"/>
-        </w:rPr>
-        <w:t>')</w:t>
+        <w:t xml:space="preserve"> (ID, NAME) VALUES ('6', 'Ahmed abo zied')</w:t>
       </w:r>
     </w:p>
     <w:p>
@@ -2574,25 +2402,7 @@
           <w:sz w:val="28"/>
           <w:szCs w:val="28"/>
         </w:rPr>
-        <w:t xml:space="preserve"> (ID, NAME) VALUES ('7', 'Ahmed </w:t>
-      </w:r>
-      <w:proofErr w:type="spellStart"/>
-      <w:r>
-        <w:rPr>
-          <w:rFonts w:asciiTheme="majorBidi" w:hAnsiTheme="majorBidi" w:cstheme="majorBidi"/>
-          <w:sz w:val="28"/>
-          <w:szCs w:val="28"/>
-        </w:rPr>
-        <w:t>samir</w:t>
-      </w:r>
-      <w:proofErr w:type="spellEnd"/>
-      <w:r>
-        <w:rPr>
-          <w:rFonts w:asciiTheme="majorBidi" w:hAnsiTheme="majorBidi" w:cstheme="majorBidi"/>
-          <w:sz w:val="28"/>
-          <w:szCs w:val="28"/>
-        </w:rPr>
-        <w:t>')</w:t>
+        <w:t xml:space="preserve"> (ID, NAME) VALUES ('7', 'Ahmed samir')</w:t>
       </w:r>
     </w:p>
     <w:p>
@@ -2785,25 +2595,7 @@
           <w:sz w:val="28"/>
           <w:szCs w:val="28"/>
         </w:rPr>
-        <w:t xml:space="preserve"> (CATEGORYID, CATEGORYNAME) VALUES ('3', '</w:t>
-      </w:r>
-      <w:proofErr w:type="spellStart"/>
-      <w:r>
-        <w:rPr>
-          <w:rFonts w:asciiTheme="majorBidi" w:hAnsiTheme="majorBidi" w:cstheme="majorBidi"/>
-          <w:sz w:val="28"/>
-          <w:szCs w:val="28"/>
-        </w:rPr>
-        <w:t>quran</w:t>
-      </w:r>
-      <w:proofErr w:type="spellEnd"/>
-      <w:r>
-        <w:rPr>
-          <w:rFonts w:asciiTheme="majorBidi" w:hAnsiTheme="majorBidi" w:cstheme="majorBidi"/>
-          <w:sz w:val="28"/>
-          <w:szCs w:val="28"/>
-        </w:rPr>
-        <w:t>')</w:t>
+        <w:t xml:space="preserve"> (CATEGORYID, CATEGORYNAME) VALUES ('3', 'quran')</w:t>
       </w:r>
     </w:p>
     <w:p>
@@ -2836,25 +2628,7 @@
           <w:sz w:val="28"/>
           <w:szCs w:val="28"/>
         </w:rPr>
-        <w:t xml:space="preserve"> (CATEGORYID, CATEGORYNAME) VALUES ('4', '</w:t>
-      </w:r>
-      <w:proofErr w:type="spellStart"/>
-      <w:r>
-        <w:rPr>
-          <w:rFonts w:asciiTheme="majorBidi" w:hAnsiTheme="majorBidi" w:cstheme="majorBidi"/>
-          <w:sz w:val="28"/>
-          <w:szCs w:val="28"/>
-        </w:rPr>
-        <w:t>english</w:t>
-      </w:r>
-      <w:proofErr w:type="spellEnd"/>
-      <w:r>
-        <w:rPr>
-          <w:rFonts w:asciiTheme="majorBidi" w:hAnsiTheme="majorBidi" w:cstheme="majorBidi"/>
-          <w:sz w:val="28"/>
-          <w:szCs w:val="28"/>
-        </w:rPr>
-        <w:t xml:space="preserve"> ')</w:t>
+        <w:t xml:space="preserve"> (CATEGORYID, CATEGORYNAME) VALUES ('4', 'english ')</w:t>
       </w:r>
       <w:r>
         <w:rPr>
@@ -2943,27 +2717,7 @@
           <w:sz w:val="28"/>
           <w:szCs w:val="28"/>
         </w:rPr>
-        <w:t xml:space="preserve"> (SONGID, SONGNAME, CATEGORYID) VALUES ('1', '</w:t>
-      </w:r>
-      <w:proofErr w:type="spellStart"/>
-      <w:r>
-        <w:rPr>
-          <w:rFonts w:asciiTheme="majorBidi" w:hAnsiTheme="majorBidi" w:cstheme="majorBidi"/>
-          <w:color w:val="000000" w:themeColor="text1"/>
-          <w:sz w:val="28"/>
-          <w:szCs w:val="28"/>
-        </w:rPr>
-        <w:t>mariem</w:t>
-      </w:r>
-      <w:proofErr w:type="spellEnd"/>
-      <w:r>
-        <w:rPr>
-          <w:rFonts w:asciiTheme="majorBidi" w:hAnsiTheme="majorBidi" w:cstheme="majorBidi"/>
-          <w:color w:val="000000" w:themeColor="text1"/>
-          <w:sz w:val="28"/>
-          <w:szCs w:val="28"/>
-        </w:rPr>
-        <w:t>', '3')</w:t>
+        <w:t xml:space="preserve"> (SONGID, SONGNAME, CATEGORYID) VALUES ('1', 'mariem', '3')</w:t>
       </w:r>
     </w:p>
     <w:p>
@@ -3000,27 +2754,7 @@
           <w:sz w:val="28"/>
           <w:szCs w:val="28"/>
         </w:rPr>
-        <w:t xml:space="preserve"> (SONGID, SONGNAME, CATEGORYID) VALUES ('2', '</w:t>
-      </w:r>
-      <w:proofErr w:type="spellStart"/>
-      <w:r>
-        <w:rPr>
-          <w:rFonts w:asciiTheme="majorBidi" w:hAnsiTheme="majorBidi" w:cstheme="majorBidi"/>
-          <w:color w:val="000000" w:themeColor="text1"/>
-          <w:sz w:val="28"/>
-          <w:szCs w:val="28"/>
-        </w:rPr>
-        <w:t>youssef</w:t>
-      </w:r>
-      <w:proofErr w:type="spellEnd"/>
-      <w:r>
-        <w:rPr>
-          <w:rFonts w:asciiTheme="majorBidi" w:hAnsiTheme="majorBidi" w:cstheme="majorBidi"/>
-          <w:color w:val="000000" w:themeColor="text1"/>
-          <w:sz w:val="28"/>
-          <w:szCs w:val="28"/>
-        </w:rPr>
-        <w:t>', '3')</w:t>
+        <w:t xml:space="preserve"> (SONGID, SONGNAME, CATEGORYID) VALUES ('2', 'youssef', '3')</w:t>
       </w:r>
     </w:p>
     <w:p>
@@ -3251,47 +2985,7 @@
           <w:sz w:val="28"/>
           <w:szCs w:val="28"/>
         </w:rPr>
-        <w:t xml:space="preserve"> (SONGID, SONGNAME, </w:t>
-      </w:r>
-      <w:proofErr w:type="gramStart"/>
-      <w:r>
-        <w:rPr>
-          <w:rFonts w:asciiTheme="majorBidi" w:hAnsiTheme="majorBidi" w:cstheme="majorBidi"/>
-          <w:color w:val="000000" w:themeColor="text1"/>
-          <w:sz w:val="28"/>
-          <w:szCs w:val="28"/>
-        </w:rPr>
-        <w:t>CATEGORYID</w:t>
-      </w:r>
-      <w:proofErr w:type="gramEnd"/>
-      <w:r>
-        <w:rPr>
-          <w:rFonts w:asciiTheme="majorBidi" w:hAnsiTheme="majorBidi" w:cstheme="majorBidi"/>
-          <w:color w:val="000000" w:themeColor="text1"/>
-          <w:sz w:val="28"/>
-          <w:szCs w:val="28"/>
-        </w:rPr>
-        <w:t>) VALUES ('8', '</w:t>
-      </w:r>
-      <w:proofErr w:type="spellStart"/>
-      <w:r>
-        <w:rPr>
-          <w:rFonts w:asciiTheme="majorBidi" w:hAnsiTheme="majorBidi" w:cstheme="majorBidi"/>
-          <w:color w:val="000000" w:themeColor="text1"/>
-          <w:sz w:val="28"/>
-          <w:szCs w:val="28"/>
-        </w:rPr>
-        <w:t>mariem</w:t>
-      </w:r>
-      <w:proofErr w:type="spellEnd"/>
-      <w:r>
-        <w:rPr>
-          <w:rFonts w:asciiTheme="majorBidi" w:hAnsiTheme="majorBidi" w:cstheme="majorBidi"/>
-          <w:color w:val="000000" w:themeColor="text1"/>
-          <w:sz w:val="28"/>
-          <w:szCs w:val="28"/>
-        </w:rPr>
-        <w:t>', '3')</w:t>
+        <w:t xml:space="preserve"> (SONGID, SONGNAME, CATEGORYID) VALUES ('8', 'mariem', '3')</w:t>
       </w:r>
       <w:r>
         <w:rPr>
@@ -3511,27 +3205,7 @@
           <w:sz w:val="28"/>
           <w:szCs w:val="28"/>
         </w:rPr>
-        <w:t xml:space="preserve"> (USERID, USERNAME, STARTDATE, SUBSCRIPTIONNAME) VALUES ('1', 'sama', TO_</w:t>
-      </w:r>
-      <w:proofErr w:type="gramStart"/>
-      <w:r>
-        <w:rPr>
-          <w:rFonts w:asciiTheme="majorBidi" w:hAnsiTheme="majorBidi" w:cstheme="majorBidi"/>
-          <w:color w:val="000000" w:themeColor="text1"/>
-          <w:sz w:val="28"/>
-          <w:szCs w:val="28"/>
-        </w:rPr>
-        <w:t>DATE(</w:t>
-      </w:r>
-      <w:proofErr w:type="gramEnd"/>
-      <w:r>
-        <w:rPr>
-          <w:rFonts w:asciiTheme="majorBidi" w:hAnsiTheme="majorBidi" w:cstheme="majorBidi"/>
-          <w:color w:val="000000" w:themeColor="text1"/>
-          <w:sz w:val="28"/>
-          <w:szCs w:val="28"/>
-        </w:rPr>
-        <w:t>'17-SEP-21', 'DD-MON-RR'), 'yearly')</w:t>
+        <w:t xml:space="preserve"> (USERID, USERNAME, STARTDATE, SUBSCRIPTIONNAME) VALUES ('1', 'sama', TO_DATE('17-SEP-21', 'DD-MON-RR'), 'yearly')</w:t>
       </w:r>
     </w:p>
     <w:p>
@@ -3569,27 +3243,7 @@
           <w:sz w:val="28"/>
           <w:szCs w:val="28"/>
         </w:rPr>
-        <w:t xml:space="preserve"> (USERID, USERNAME, STARTDATE, SUBSCRIPTIONNAME) VALUES ('2', 'nouran', TO_</w:t>
-      </w:r>
-      <w:proofErr w:type="gramStart"/>
-      <w:r>
-        <w:rPr>
-          <w:rFonts w:asciiTheme="majorBidi" w:hAnsiTheme="majorBidi" w:cstheme="majorBidi"/>
-          <w:color w:val="000000" w:themeColor="text1"/>
-          <w:sz w:val="28"/>
-          <w:szCs w:val="28"/>
-        </w:rPr>
-        <w:t>DATE(</w:t>
-      </w:r>
-      <w:proofErr w:type="gramEnd"/>
-      <w:r>
-        <w:rPr>
-          <w:rFonts w:asciiTheme="majorBidi" w:hAnsiTheme="majorBidi" w:cstheme="majorBidi"/>
-          <w:color w:val="000000" w:themeColor="text1"/>
-          <w:sz w:val="28"/>
-          <w:szCs w:val="28"/>
-        </w:rPr>
-        <w:t>'27-JUN-21', 'DD-MON-RR'), 'yearly')</w:t>
+        <w:t xml:space="preserve"> (USERID, USERNAME, STARTDATE, SUBSCRIPTIONNAME) VALUES ('2', 'nouran', TO_DATE('27-JUN-21', 'DD-MON-RR'), 'yearly')</w:t>
       </w:r>
     </w:p>
     <w:p>
@@ -3618,47 +3272,7 @@
           <w:sz w:val="28"/>
           <w:szCs w:val="28"/>
         </w:rPr>
-        <w:t xml:space="preserve"> (USERID, USERNAME, STARTDATE, SUBSCRIPTIONNAME) VALUES ('3', '</w:t>
-      </w:r>
-      <w:proofErr w:type="spellStart"/>
-      <w:r>
-        <w:rPr>
-          <w:rFonts w:asciiTheme="majorBidi" w:hAnsiTheme="majorBidi" w:cstheme="majorBidi"/>
-          <w:color w:val="000000" w:themeColor="text1"/>
-          <w:sz w:val="28"/>
-          <w:szCs w:val="28"/>
-        </w:rPr>
-        <w:t>menna</w:t>
-      </w:r>
-      <w:proofErr w:type="spellEnd"/>
-      <w:r>
-        <w:rPr>
-          <w:rFonts w:asciiTheme="majorBidi" w:hAnsiTheme="majorBidi" w:cstheme="majorBidi"/>
-          <w:color w:val="000000" w:themeColor="text1"/>
-          <w:sz w:val="28"/>
-          <w:szCs w:val="28"/>
-        </w:rPr>
-        <w:t>', TO_</w:t>
-      </w:r>
-      <w:proofErr w:type="gramStart"/>
-      <w:r>
-        <w:rPr>
-          <w:rFonts w:asciiTheme="majorBidi" w:hAnsiTheme="majorBidi" w:cstheme="majorBidi"/>
-          <w:color w:val="000000" w:themeColor="text1"/>
-          <w:sz w:val="28"/>
-          <w:szCs w:val="28"/>
-        </w:rPr>
-        <w:t>DATE(</w:t>
-      </w:r>
-      <w:proofErr w:type="gramEnd"/>
-      <w:r>
-        <w:rPr>
-          <w:rFonts w:asciiTheme="majorBidi" w:hAnsiTheme="majorBidi" w:cstheme="majorBidi"/>
-          <w:color w:val="000000" w:themeColor="text1"/>
-          <w:sz w:val="28"/>
-          <w:szCs w:val="28"/>
-        </w:rPr>
-        <w:t>'20-APR-19', 'DD-MON-RR'), 'regular')</w:t>
+        <w:t xml:space="preserve"> (USERID, USERNAME, STARTDATE, SUBSCRIPTIONNAME) VALUES ('3', 'menna', TO_DATE('20-APR-19', 'DD-MON-RR'), 'regular')</w:t>
       </w:r>
     </w:p>
     <w:p>
@@ -3696,27 +3310,7 @@
           <w:sz w:val="28"/>
           <w:szCs w:val="28"/>
         </w:rPr>
-        <w:t xml:space="preserve"> (USERID, USERNAME, STARTDATE, SUBSCRIPTIONNAME) VALUES ('4', 'nada', TO_</w:t>
-      </w:r>
-      <w:proofErr w:type="gramStart"/>
-      <w:r>
-        <w:rPr>
-          <w:rFonts w:asciiTheme="majorBidi" w:hAnsiTheme="majorBidi" w:cstheme="majorBidi"/>
-          <w:color w:val="000000" w:themeColor="text1"/>
-          <w:sz w:val="28"/>
-          <w:szCs w:val="28"/>
-        </w:rPr>
-        <w:t>DATE(</w:t>
-      </w:r>
-      <w:proofErr w:type="gramEnd"/>
-      <w:r>
-        <w:rPr>
-          <w:rFonts w:asciiTheme="majorBidi" w:hAnsiTheme="majorBidi" w:cstheme="majorBidi"/>
-          <w:color w:val="000000" w:themeColor="text1"/>
-          <w:sz w:val="28"/>
-          <w:szCs w:val="28"/>
-        </w:rPr>
-        <w:t>'11-APR-21', 'DD-MON-RR'), 'regular')</w:t>
+        <w:t xml:space="preserve"> (USERID, USERNAME, STARTDATE, SUBSCRIPTIONNAME) VALUES ('4', 'nada', TO_DATE('11-APR-21', 'DD-MON-RR'), 'regular')</w:t>
       </w:r>
     </w:p>
     <w:p>
@@ -3754,47 +3348,7 @@
           <w:sz w:val="28"/>
           <w:szCs w:val="28"/>
         </w:rPr>
-        <w:t xml:space="preserve"> (USERID, USERNAME, STARTDATE, SUBSCRIPTIONNAME) VALUES ('5', '</w:t>
-      </w:r>
-      <w:proofErr w:type="spellStart"/>
-      <w:r>
-        <w:rPr>
-          <w:rFonts w:asciiTheme="majorBidi" w:hAnsiTheme="majorBidi" w:cstheme="majorBidi"/>
-          <w:color w:val="000000" w:themeColor="text1"/>
-          <w:sz w:val="28"/>
-          <w:szCs w:val="28"/>
-        </w:rPr>
-        <w:t>youmna</w:t>
-      </w:r>
-      <w:proofErr w:type="spellEnd"/>
-      <w:r>
-        <w:rPr>
-          <w:rFonts w:asciiTheme="majorBidi" w:hAnsiTheme="majorBidi" w:cstheme="majorBidi"/>
-          <w:color w:val="000000" w:themeColor="text1"/>
-          <w:sz w:val="28"/>
-          <w:szCs w:val="28"/>
-        </w:rPr>
-        <w:t>', TO_</w:t>
-      </w:r>
-      <w:proofErr w:type="gramStart"/>
-      <w:r>
-        <w:rPr>
-          <w:rFonts w:asciiTheme="majorBidi" w:hAnsiTheme="majorBidi" w:cstheme="majorBidi"/>
-          <w:color w:val="000000" w:themeColor="text1"/>
-          <w:sz w:val="28"/>
-          <w:szCs w:val="28"/>
-        </w:rPr>
-        <w:t>DATE(</w:t>
-      </w:r>
-      <w:proofErr w:type="gramEnd"/>
-      <w:r>
-        <w:rPr>
-          <w:rFonts w:asciiTheme="majorBidi" w:hAnsiTheme="majorBidi" w:cstheme="majorBidi"/>
-          <w:color w:val="000000" w:themeColor="text1"/>
-          <w:sz w:val="28"/>
-          <w:szCs w:val="28"/>
-        </w:rPr>
-        <w:t>'20-APR-22', 'DD-MON-RR'), 'monthly')</w:t>
+        <w:t xml:space="preserve"> (USERID, USERNAME, STARTDATE, SUBSCRIPTIONNAME) VALUES ('5', 'youmna', TO_DATE('20-APR-22', 'DD-MON-RR'), 'monthly')</w:t>
       </w:r>
     </w:p>
     <w:p>
@@ -3832,47 +3386,7 @@
           <w:sz w:val="28"/>
           <w:szCs w:val="28"/>
         </w:rPr>
-        <w:t xml:space="preserve"> (USERID, USERNAME, STARTDATE, SUBSCRIPTIONNAME) VALUES ('6', '</w:t>
-      </w:r>
-      <w:proofErr w:type="spellStart"/>
-      <w:r>
-        <w:rPr>
-          <w:rFonts w:asciiTheme="majorBidi" w:hAnsiTheme="majorBidi" w:cstheme="majorBidi"/>
-          <w:color w:val="000000" w:themeColor="text1"/>
-          <w:sz w:val="28"/>
-          <w:szCs w:val="28"/>
-        </w:rPr>
-        <w:t>abeer</w:t>
-      </w:r>
-      <w:proofErr w:type="spellEnd"/>
-      <w:r>
-        <w:rPr>
-          <w:rFonts w:asciiTheme="majorBidi" w:hAnsiTheme="majorBidi" w:cstheme="majorBidi"/>
-          <w:color w:val="000000" w:themeColor="text1"/>
-          <w:sz w:val="28"/>
-          <w:szCs w:val="28"/>
-        </w:rPr>
-        <w:t>', TO_</w:t>
-      </w:r>
-      <w:proofErr w:type="gramStart"/>
-      <w:r>
-        <w:rPr>
-          <w:rFonts w:asciiTheme="majorBidi" w:hAnsiTheme="majorBidi" w:cstheme="majorBidi"/>
-          <w:color w:val="000000" w:themeColor="text1"/>
-          <w:sz w:val="28"/>
-          <w:szCs w:val="28"/>
-        </w:rPr>
-        <w:t>DATE(</w:t>
-      </w:r>
-      <w:proofErr w:type="gramEnd"/>
-      <w:r>
-        <w:rPr>
-          <w:rFonts w:asciiTheme="majorBidi" w:hAnsiTheme="majorBidi" w:cstheme="majorBidi"/>
-          <w:color w:val="000000" w:themeColor="text1"/>
-          <w:sz w:val="28"/>
-          <w:szCs w:val="28"/>
-        </w:rPr>
-        <w:t>'10-APR-22', 'DD-MON-RR'), 'monthly')</w:t>
+        <w:t xml:space="preserve"> (USERID, USERNAME, STARTDATE, SUBSCRIPTIONNAME) VALUES ('6', 'abeer', TO_DATE('10-APR-22', 'DD-MON-RR'), 'monthly')</w:t>
       </w:r>
     </w:p>
     <w:p>
@@ -4865,7 +4379,18 @@
           <w:sz w:val="28"/>
           <w:szCs w:val="28"/>
         </w:rPr>
-        <w:t xml:space="preserve"> (ARTISTID, SONGID) VALUES ('5', '8')</w:t>
+        <w:t xml:space="preserve"> (ARTISTID, SONGID) VALUES ('4</w:t>
+      </w:r>
+      <w:bookmarkStart w:id="0" w:name="_GoBack"/>
+      <w:bookmarkEnd w:id="0"/>
+      <w:r>
+        <w:rPr>
+          <w:rFonts w:asciiTheme="majorBidi" w:hAnsiTheme="majorBidi" w:cstheme="majorBidi"/>
+          <w:color w:val="000000" w:themeColor="text1"/>
+          <w:sz w:val="28"/>
+          <w:szCs w:val="28"/>
+        </w:rPr>
+        <w:t>', '8')</w:t>
       </w:r>
     </w:p>
     <w:p>
@@ -5001,47 +4526,7 @@
           <w:sz w:val="28"/>
           <w:szCs w:val="28"/>
         </w:rPr>
-        <w:t xml:space="preserve">( </w:t>
-      </w:r>
-      <w:proofErr w:type="spellStart"/>
-      <w:r>
-        <w:rPr>
-          <w:rFonts w:asciiTheme="majorBidi" w:hAnsiTheme="majorBidi" w:cstheme="majorBidi"/>
-          <w:color w:val="000000" w:themeColor="text1"/>
-          <w:sz w:val="28"/>
-          <w:szCs w:val="28"/>
-        </w:rPr>
-        <w:t>category_Id</w:t>
-      </w:r>
-      <w:proofErr w:type="spellEnd"/>
-      <w:r>
-        <w:rPr>
-          <w:rFonts w:asciiTheme="majorBidi" w:hAnsiTheme="majorBidi" w:cstheme="majorBidi"/>
-          <w:color w:val="000000" w:themeColor="text1"/>
-          <w:sz w:val="28"/>
-          <w:szCs w:val="28"/>
-        </w:rPr>
-        <w:t xml:space="preserve"> IN NUMBER, </w:t>
-      </w:r>
-      <w:proofErr w:type="spellStart"/>
-      <w:r>
-        <w:rPr>
-          <w:rFonts w:asciiTheme="majorBidi" w:hAnsiTheme="majorBidi" w:cstheme="majorBidi"/>
-          <w:color w:val="000000" w:themeColor="text1"/>
-          <w:sz w:val="28"/>
-          <w:szCs w:val="28"/>
-        </w:rPr>
-        <w:t>category_Name</w:t>
-      </w:r>
-      <w:proofErr w:type="spellEnd"/>
-      <w:r>
-        <w:rPr>
-          <w:rFonts w:asciiTheme="majorBidi" w:hAnsiTheme="majorBidi" w:cstheme="majorBidi"/>
-          <w:color w:val="000000" w:themeColor="text1"/>
-          <w:sz w:val="28"/>
-          <w:szCs w:val="28"/>
-        </w:rPr>
-        <w:t xml:space="preserve"> OUT VARCHAR2)</w:t>
+        <w:t>( category_Id IN NUMBER, category_Name OUT VARCHAR2)</w:t>
       </w:r>
     </w:p>
     <w:p>
@@ -5101,19 +4586,8 @@
           <w:sz w:val="28"/>
           <w:szCs w:val="28"/>
         </w:rPr>
-        <w:t xml:space="preserve">  select </w:t>
-      </w:r>
-      <w:proofErr w:type="spellStart"/>
-      <w:r>
-        <w:rPr>
-          <w:rFonts w:asciiTheme="majorBidi" w:hAnsiTheme="majorBidi" w:cstheme="majorBidi"/>
-          <w:color w:val="000000" w:themeColor="text1"/>
-          <w:sz w:val="28"/>
-          <w:szCs w:val="28"/>
-        </w:rPr>
-        <w:t>categoryname</w:t>
-      </w:r>
-      <w:proofErr w:type="spellEnd"/>
+        <w:t xml:space="preserve">  select categoryname</w:t>
+      </w:r>
     </w:p>
     <w:p>
       <w:pPr>
@@ -5132,19 +4606,8 @@
           <w:sz w:val="28"/>
           <w:szCs w:val="28"/>
         </w:rPr>
-        <w:t xml:space="preserve">  into </w:t>
-      </w:r>
-      <w:proofErr w:type="spellStart"/>
-      <w:r>
-        <w:rPr>
-          <w:rFonts w:asciiTheme="majorBidi" w:hAnsiTheme="majorBidi" w:cstheme="majorBidi"/>
-          <w:color w:val="000000" w:themeColor="text1"/>
-          <w:sz w:val="28"/>
-          <w:szCs w:val="28"/>
-        </w:rPr>
-        <w:t>category_Name</w:t>
-      </w:r>
-      <w:proofErr w:type="spellEnd"/>
+        <w:t xml:space="preserve">  into category_Name</w:t>
+      </w:r>
     </w:p>
     <w:p>
       <w:pPr>
@@ -5163,27 +4626,7 @@
           <w:sz w:val="28"/>
           <w:szCs w:val="28"/>
         </w:rPr>
-        <w:t xml:space="preserve">  from </w:t>
-      </w:r>
-      <w:proofErr w:type="spellStart"/>
-      <w:r>
-        <w:rPr>
-          <w:rFonts w:asciiTheme="majorBidi" w:hAnsiTheme="majorBidi" w:cstheme="majorBidi"/>
-          <w:color w:val="000000" w:themeColor="text1"/>
-          <w:sz w:val="28"/>
-          <w:szCs w:val="28"/>
-        </w:rPr>
-        <w:t>songscategory</w:t>
-      </w:r>
-      <w:proofErr w:type="spellEnd"/>
-      <w:r>
-        <w:rPr>
-          <w:rFonts w:asciiTheme="majorBidi" w:hAnsiTheme="majorBidi" w:cstheme="majorBidi"/>
-          <w:color w:val="000000" w:themeColor="text1"/>
-          <w:sz w:val="28"/>
-          <w:szCs w:val="28"/>
-        </w:rPr>
-        <w:t xml:space="preserve"> </w:t>
+        <w:t xml:space="preserve">  from songscategory </w:t>
       </w:r>
     </w:p>
     <w:p>
@@ -5203,67 +4646,7 @@
           <w:sz w:val="28"/>
           <w:szCs w:val="28"/>
         </w:rPr>
-        <w:t xml:space="preserve">  </w:t>
-      </w:r>
-      <w:proofErr w:type="gramStart"/>
-      <w:r>
-        <w:rPr>
-          <w:rFonts w:asciiTheme="majorBidi" w:hAnsiTheme="majorBidi" w:cstheme="majorBidi"/>
-          <w:color w:val="000000" w:themeColor="text1"/>
-          <w:sz w:val="28"/>
-          <w:szCs w:val="28"/>
-        </w:rPr>
-        <w:t xml:space="preserve">where  </w:t>
-      </w:r>
-      <w:proofErr w:type="spellStart"/>
-      <w:r>
-        <w:rPr>
-          <w:rFonts w:asciiTheme="majorBidi" w:hAnsiTheme="majorBidi" w:cstheme="majorBidi"/>
-          <w:color w:val="000000" w:themeColor="text1"/>
-          <w:sz w:val="28"/>
-          <w:szCs w:val="28"/>
-        </w:rPr>
-        <w:t>category</w:t>
-      </w:r>
-      <w:proofErr w:type="gramEnd"/>
-      <w:r>
-        <w:rPr>
-          <w:rFonts w:asciiTheme="majorBidi" w:hAnsiTheme="majorBidi" w:cstheme="majorBidi"/>
-          <w:color w:val="000000" w:themeColor="text1"/>
-          <w:sz w:val="28"/>
-          <w:szCs w:val="28"/>
-        </w:rPr>
-        <w:t>_Id</w:t>
-      </w:r>
-      <w:proofErr w:type="spellEnd"/>
-      <w:r>
-        <w:rPr>
-          <w:rFonts w:asciiTheme="majorBidi" w:hAnsiTheme="majorBidi" w:cstheme="majorBidi"/>
-          <w:color w:val="000000" w:themeColor="text1"/>
-          <w:sz w:val="28"/>
-          <w:szCs w:val="28"/>
-        </w:rPr>
-        <w:t xml:space="preserve"> = </w:t>
-      </w:r>
-      <w:proofErr w:type="spellStart"/>
-      <w:r>
-        <w:rPr>
-          <w:rFonts w:asciiTheme="majorBidi" w:hAnsiTheme="majorBidi" w:cstheme="majorBidi"/>
-          <w:color w:val="000000" w:themeColor="text1"/>
-          <w:sz w:val="28"/>
-          <w:szCs w:val="28"/>
-        </w:rPr>
-        <w:t>categoryid</w:t>
-      </w:r>
-      <w:proofErr w:type="spellEnd"/>
-      <w:r>
-        <w:rPr>
-          <w:rFonts w:asciiTheme="majorBidi" w:hAnsiTheme="majorBidi" w:cstheme="majorBidi"/>
-          <w:color w:val="000000" w:themeColor="text1"/>
-          <w:sz w:val="28"/>
-          <w:szCs w:val="28"/>
-        </w:rPr>
-        <w:t xml:space="preserve"> ; </w:t>
+        <w:t xml:space="preserve">  where  category_Id = categoryid ; </w:t>
       </w:r>
     </w:p>
     <w:p>
@@ -5371,8 +4754,6 @@
         </w:rPr>
         <w:t>GetArtistName</w:t>
       </w:r>
-      <w:bookmarkStart w:id="0" w:name="_GoBack"/>
-      <w:bookmarkEnd w:id="0"/>
     </w:p>
     <w:p>
       <w:pPr>
@@ -5431,7 +4812,6 @@
         </w:rPr>
         <w:t>(</w:t>
       </w:r>
-      <w:proofErr w:type="gramStart"/>
       <w:r>
         <w:rPr>
           <w:rFonts w:asciiTheme="majorBidi" w:hAnsiTheme="majorBidi" w:cstheme="majorBidi"/>
@@ -5457,17 +4837,7 @@
           <w:sz w:val="28"/>
           <w:szCs w:val="28"/>
         </w:rPr>
-        <w:t>Id</w:t>
-      </w:r>
-      <w:proofErr w:type="gramEnd"/>
-      <w:r>
-        <w:rPr>
-          <w:rFonts w:asciiTheme="majorBidi" w:hAnsiTheme="majorBidi" w:cstheme="majorBidi"/>
-          <w:color w:val="000000" w:themeColor="text1"/>
-          <w:sz w:val="28"/>
-          <w:szCs w:val="28"/>
-        </w:rPr>
-        <w:t xml:space="preserve"> IN NUMBER, artistName OUT VARCHAR2) AS</w:t>
+        <w:t>Id IN NUMBER, artistName OUT VARCHAR2) AS</w:t>
       </w:r>
     </w:p>
     <w:p>
@@ -5683,7 +5053,6 @@
           <w:szCs w:val="32"/>
         </w:rPr>
       </w:pPr>
-      <w:proofErr w:type="spellStart"/>
       <w:r>
         <w:rPr>
           <w:rFonts w:asciiTheme="majorBidi" w:hAnsiTheme="majorBidi" w:cstheme="majorBidi"/>
@@ -5697,7 +5066,6 @@
         </w:rPr>
         <w:t>GetSongs</w:t>
       </w:r>
-      <w:proofErr w:type="spellEnd"/>
     </w:p>
     <w:p>
       <w:pPr>
@@ -5756,49 +5124,7 @@
           <w:sz w:val="28"/>
           <w:szCs w:val="28"/>
         </w:rPr>
-        <w:t>(</w:t>
-      </w:r>
-      <w:proofErr w:type="spellStart"/>
-      <w:proofErr w:type="gramStart"/>
-      <w:r>
-        <w:rPr>
-          <w:rFonts w:asciiTheme="majorBidi" w:hAnsiTheme="majorBidi" w:cstheme="majorBidi"/>
-          <w:color w:val="000000" w:themeColor="text1"/>
-          <w:sz w:val="28"/>
-          <w:szCs w:val="28"/>
-        </w:rPr>
-        <w:t>artistid</w:t>
-      </w:r>
-      <w:proofErr w:type="spellEnd"/>
-      <w:proofErr w:type="gramEnd"/>
-      <w:r>
-        <w:rPr>
-          <w:rFonts w:asciiTheme="majorBidi" w:hAnsiTheme="majorBidi" w:cstheme="majorBidi"/>
-          <w:color w:val="000000" w:themeColor="text1"/>
-          <w:sz w:val="28"/>
-          <w:szCs w:val="28"/>
-        </w:rPr>
-        <w:t xml:space="preserve"> in NUMBER , CID out </w:t>
-      </w:r>
-      <w:proofErr w:type="spellStart"/>
-      <w:r>
-        <w:rPr>
-          <w:rFonts w:asciiTheme="majorBidi" w:hAnsiTheme="majorBidi" w:cstheme="majorBidi"/>
-          <w:color w:val="000000" w:themeColor="text1"/>
-          <w:sz w:val="28"/>
-          <w:szCs w:val="28"/>
-        </w:rPr>
-        <w:t>sys_refcursor</w:t>
-      </w:r>
-      <w:proofErr w:type="spellEnd"/>
-      <w:r>
-        <w:rPr>
-          <w:rFonts w:asciiTheme="majorBidi" w:hAnsiTheme="majorBidi" w:cstheme="majorBidi"/>
-          <w:color w:val="000000" w:themeColor="text1"/>
-          <w:sz w:val="28"/>
-          <w:szCs w:val="28"/>
-        </w:rPr>
-        <w:t>)</w:t>
+        <w:t>(artistid in NUMBER , CID out sys_refcursor)</w:t>
       </w:r>
     </w:p>
     <w:p>
@@ -5878,19 +5204,37 @@
           <w:sz w:val="28"/>
           <w:szCs w:val="28"/>
         </w:rPr>
-        <w:t xml:space="preserve">  </w:t>
-      </w:r>
-      <w:proofErr w:type="gramStart"/>
-      <w:r>
-        <w:rPr>
-          <w:rFonts w:asciiTheme="majorBidi" w:hAnsiTheme="majorBidi" w:cstheme="majorBidi"/>
-          <w:color w:val="000000" w:themeColor="text1"/>
-          <w:sz w:val="28"/>
-          <w:szCs w:val="28"/>
-        </w:rPr>
-        <w:t>select</w:t>
-      </w:r>
-      <w:proofErr w:type="gramEnd"/>
+        <w:t xml:space="preserve">  select s.songname</w:t>
+      </w:r>
+    </w:p>
+    <w:p>
+      <w:pPr>
+        <w:ind w:left="567"/>
+        <w:rPr>
+          <w:rFonts w:asciiTheme="majorBidi" w:hAnsiTheme="majorBidi" w:cstheme="majorBidi"/>
+          <w:color w:val="000000" w:themeColor="text1"/>
+          <w:sz w:val="28"/>
+          <w:szCs w:val="28"/>
+        </w:rPr>
+      </w:pPr>
+      <w:r>
+        <w:rPr>
+          <w:rFonts w:asciiTheme="majorBidi" w:hAnsiTheme="majorBidi" w:cstheme="majorBidi"/>
+          <w:color w:val="000000" w:themeColor="text1"/>
+          <w:sz w:val="28"/>
+          <w:szCs w:val="28"/>
+        </w:rPr>
+        <w:t xml:space="preserve">  from </w:t>
+      </w:r>
+      <w:r>
+        <w:rPr>
+          <w:rFonts w:asciiTheme="majorBidi" w:hAnsiTheme="majorBidi" w:cstheme="majorBidi"/>
+          <w:color w:val="000000" w:themeColor="text1"/>
+          <w:sz w:val="28"/>
+          <w:szCs w:val="28"/>
+        </w:rPr>
+        <w:t>atrist_songs</w:t>
+      </w:r>
       <w:r>
         <w:rPr>
           <w:rFonts w:asciiTheme="majorBidi" w:hAnsiTheme="majorBidi" w:cstheme="majorBidi"/>
@@ -5900,17 +5244,15 @@
         </w:rPr>
         <w:t xml:space="preserve"> </w:t>
       </w:r>
-      <w:proofErr w:type="spellStart"/>
-      <w:r>
-        <w:rPr>
-          <w:rFonts w:asciiTheme="majorBidi" w:hAnsiTheme="majorBidi" w:cstheme="majorBidi"/>
-          <w:color w:val="000000" w:themeColor="text1"/>
-          <w:sz w:val="28"/>
-          <w:szCs w:val="28"/>
-        </w:rPr>
-        <w:t>s.songname</w:t>
-      </w:r>
-      <w:proofErr w:type="spellEnd"/>
+      <w:r>
+        <w:rPr>
+          <w:rFonts w:asciiTheme="majorBidi" w:hAnsiTheme="majorBidi" w:cstheme="majorBidi"/>
+          <w:color w:val="000000" w:themeColor="text1"/>
+          <w:sz w:val="28"/>
+          <w:szCs w:val="28"/>
+        </w:rPr>
+        <w:t>ars , songs s</w:t>
+      </w:r>
     </w:p>
     <w:p>
       <w:pPr>
@@ -5929,134 +5271,7 @@
           <w:sz w:val="28"/>
           <w:szCs w:val="28"/>
         </w:rPr>
-        <w:t xml:space="preserve">  </w:t>
-      </w:r>
-      <w:proofErr w:type="gramStart"/>
-      <w:r>
-        <w:rPr>
-          <w:rFonts w:asciiTheme="majorBidi" w:hAnsiTheme="majorBidi" w:cstheme="majorBidi"/>
-          <w:color w:val="000000" w:themeColor="text1"/>
-          <w:sz w:val="28"/>
-          <w:szCs w:val="28"/>
-        </w:rPr>
-        <w:t>from</w:t>
-      </w:r>
-      <w:proofErr w:type="gramEnd"/>
-      <w:r>
-        <w:rPr>
-          <w:rFonts w:asciiTheme="majorBidi" w:hAnsiTheme="majorBidi" w:cstheme="majorBidi"/>
-          <w:color w:val="000000" w:themeColor="text1"/>
-          <w:sz w:val="28"/>
-          <w:szCs w:val="28"/>
-        </w:rPr>
-        <w:t xml:space="preserve"> </w:t>
-      </w:r>
-      <w:r>
-        <w:rPr>
-          <w:rFonts w:asciiTheme="majorBidi" w:hAnsiTheme="majorBidi" w:cstheme="majorBidi"/>
-          <w:color w:val="000000" w:themeColor="text1"/>
-          <w:sz w:val="28"/>
-          <w:szCs w:val="28"/>
-        </w:rPr>
-        <w:t>atrist_songs</w:t>
-      </w:r>
-      <w:r>
-        <w:rPr>
-          <w:rFonts w:asciiTheme="majorBidi" w:hAnsiTheme="majorBidi" w:cstheme="majorBidi"/>
-          <w:color w:val="000000" w:themeColor="text1"/>
-          <w:sz w:val="28"/>
-          <w:szCs w:val="28"/>
-        </w:rPr>
-        <w:t xml:space="preserve"> </w:t>
-      </w:r>
-      <w:r>
-        <w:rPr>
-          <w:rFonts w:asciiTheme="majorBidi" w:hAnsiTheme="majorBidi" w:cstheme="majorBidi"/>
-          <w:color w:val="000000" w:themeColor="text1"/>
-          <w:sz w:val="28"/>
-          <w:szCs w:val="28"/>
-        </w:rPr>
-        <w:t>ars , songs s</w:t>
-      </w:r>
-    </w:p>
-    <w:p>
-      <w:pPr>
-        <w:ind w:left="567"/>
-        <w:rPr>
-          <w:rFonts w:asciiTheme="majorBidi" w:hAnsiTheme="majorBidi" w:cstheme="majorBidi"/>
-          <w:color w:val="000000" w:themeColor="text1"/>
-          <w:sz w:val="28"/>
-          <w:szCs w:val="28"/>
-        </w:rPr>
-      </w:pPr>
-      <w:r>
-        <w:rPr>
-          <w:rFonts w:asciiTheme="majorBidi" w:hAnsiTheme="majorBidi" w:cstheme="majorBidi"/>
-          <w:color w:val="000000" w:themeColor="text1"/>
-          <w:sz w:val="28"/>
-          <w:szCs w:val="28"/>
-        </w:rPr>
-        <w:t xml:space="preserve">  </w:t>
-      </w:r>
-      <w:proofErr w:type="gramStart"/>
-      <w:r>
-        <w:rPr>
-          <w:rFonts w:asciiTheme="majorBidi" w:hAnsiTheme="majorBidi" w:cstheme="majorBidi"/>
-          <w:color w:val="000000" w:themeColor="text1"/>
-          <w:sz w:val="28"/>
-          <w:szCs w:val="28"/>
-        </w:rPr>
-        <w:t>where</w:t>
-      </w:r>
-      <w:proofErr w:type="gramEnd"/>
-      <w:r>
-        <w:rPr>
-          <w:rFonts w:asciiTheme="majorBidi" w:hAnsiTheme="majorBidi" w:cstheme="majorBidi"/>
-          <w:color w:val="000000" w:themeColor="text1"/>
-          <w:sz w:val="28"/>
-          <w:szCs w:val="28"/>
-        </w:rPr>
-        <w:t xml:space="preserve"> ars.songid = </w:t>
-      </w:r>
-      <w:proofErr w:type="spellStart"/>
-      <w:r>
-        <w:rPr>
-          <w:rFonts w:asciiTheme="majorBidi" w:hAnsiTheme="majorBidi" w:cstheme="majorBidi"/>
-          <w:color w:val="000000" w:themeColor="text1"/>
-          <w:sz w:val="28"/>
-          <w:szCs w:val="28"/>
-        </w:rPr>
-        <w:t>s.songid</w:t>
-      </w:r>
-      <w:proofErr w:type="spellEnd"/>
-      <w:r>
-        <w:rPr>
-          <w:rFonts w:asciiTheme="majorBidi" w:hAnsiTheme="majorBidi" w:cstheme="majorBidi"/>
-          <w:color w:val="000000" w:themeColor="text1"/>
-          <w:sz w:val="28"/>
-          <w:szCs w:val="28"/>
-        </w:rPr>
-        <w:t xml:space="preserve"> and </w:t>
-      </w:r>
-      <w:proofErr w:type="spellStart"/>
-      <w:r>
-        <w:rPr>
-          <w:rFonts w:asciiTheme="majorBidi" w:hAnsiTheme="majorBidi" w:cstheme="majorBidi"/>
-          <w:color w:val="000000" w:themeColor="text1"/>
-          <w:sz w:val="28"/>
-          <w:szCs w:val="28"/>
-        </w:rPr>
-        <w:t>artistid</w:t>
-      </w:r>
-      <w:proofErr w:type="spellEnd"/>
-      <w:r>
-        <w:rPr>
-          <w:rFonts w:asciiTheme="majorBidi" w:hAnsiTheme="majorBidi" w:cstheme="majorBidi"/>
-          <w:color w:val="000000" w:themeColor="text1"/>
-          <w:sz w:val="28"/>
-          <w:szCs w:val="28"/>
-        </w:rPr>
-        <w:t xml:space="preserve"> = ars.artistid;</w:t>
+        <w:t xml:space="preserve">  where ars.songid = s.songid and artistid = ars.artistid;</w:t>
       </w:r>
     </w:p>
     <w:p>

</xml_diff>